<commit_message>
workimg on class diagram 4
</commit_message>
<xml_diff>
--- a/Projectes/finish cors project/סיפור לקוח מחשק סיימון.docx
+++ b/Projectes/finish cors project/סיפור לקוח מחשק סיימון.docx
@@ -378,7 +378,7 @@
           <w:shd w:val="clear" w:color="auto" w:fill="FFFFFF"/>
           <w:rtl/>
         </w:rPr>
-        <w:t>קן צריך ללחוץ על ה</w:t>
+        <w:t>קן</w:t>
       </w:r>
       <w:r>
         <w:rPr>
@@ -389,6 +389,50 @@
           <w:shd w:val="clear" w:color="auto" w:fill="FFFFFF"/>
           <w:rtl/>
         </w:rPr>
+        <w:t>/ית</w:t>
+      </w:r>
+      <w:r>
+        <w:rPr>
+          <w:rFonts w:ascii="Arial" w:hAnsi="Arial" w:cs="Arial"/>
+          <w:color w:val="222222"/>
+          <w:sz w:val="21"/>
+          <w:szCs w:val="21"/>
+          <w:shd w:val="clear" w:color="auto" w:fill="FFFFFF"/>
+          <w:rtl/>
+        </w:rPr>
+        <w:t xml:space="preserve"> צריך</w:t>
+      </w:r>
+      <w:r>
+        <w:rPr>
+          <w:rFonts w:ascii="Arial" w:hAnsi="Arial" w:cs="Arial" w:hint="cs"/>
+          <w:color w:val="222222"/>
+          <w:sz w:val="21"/>
+          <w:szCs w:val="21"/>
+          <w:shd w:val="clear" w:color="auto" w:fill="FFFFFF"/>
+          <w:rtl/>
+        </w:rPr>
+        <w:t>/ה</w:t>
+      </w:r>
+      <w:r>
+        <w:rPr>
+          <w:rFonts w:ascii="Arial" w:hAnsi="Arial" w:cs="Arial"/>
+          <w:color w:val="222222"/>
+          <w:sz w:val="21"/>
+          <w:szCs w:val="21"/>
+          <w:shd w:val="clear" w:color="auto" w:fill="FFFFFF"/>
+          <w:rtl/>
+        </w:rPr>
+        <w:t xml:space="preserve"> ללחוץ על ה</w:t>
+      </w:r>
+      <w:r>
+        <w:rPr>
+          <w:rFonts w:ascii="Arial" w:hAnsi="Arial" w:cs="Arial" w:hint="cs"/>
+          <w:color w:val="222222"/>
+          <w:sz w:val="21"/>
+          <w:szCs w:val="21"/>
+          <w:shd w:val="clear" w:color="auto" w:fill="FFFFFF"/>
+          <w:rtl/>
+        </w:rPr>
         <w:t>כפתור</w:t>
       </w:r>
       <w:r>
@@ -526,7 +570,7 @@
           <w:shd w:val="clear" w:color="auto" w:fill="FFFFFF"/>
           <w:rtl/>
         </w:rPr>
-        <w:t xml:space="preserve">י. </w:t>
+        <w:t>י.</w:t>
       </w:r>
       <w:r>
         <w:rPr>
@@ -558,7 +602,7 @@
           <w:shd w:val="clear" w:color="auto" w:fill="FFFFFF"/>
           <w:rtl/>
         </w:rPr>
-        <w:t>ים כאשר השחקן טועה ולוחץ על ל</w:t>
+        <w:t>ים כאשר השחקן</w:t>
       </w:r>
       <w:r>
         <w:rPr>
@@ -569,6 +613,50 @@
           <w:shd w:val="clear" w:color="auto" w:fill="FFFFFF"/>
           <w:rtl/>
         </w:rPr>
+        <w:t>/ית</w:t>
+      </w:r>
+      <w:r>
+        <w:rPr>
+          <w:rFonts w:ascii="Arial" w:hAnsi="Arial" w:cs="Arial"/>
+          <w:color w:val="222222"/>
+          <w:sz w:val="21"/>
+          <w:szCs w:val="21"/>
+          <w:shd w:val="clear" w:color="auto" w:fill="FFFFFF"/>
+          <w:rtl/>
+        </w:rPr>
+        <w:t xml:space="preserve"> טועה ולוחץ</w:t>
+      </w:r>
+      <w:r>
+        <w:rPr>
+          <w:rFonts w:ascii="Arial" w:hAnsi="Arial" w:cs="Arial" w:hint="cs"/>
+          <w:color w:val="222222"/>
+          <w:sz w:val="21"/>
+          <w:szCs w:val="21"/>
+          <w:shd w:val="clear" w:color="auto" w:fill="FFFFFF"/>
+          <w:rtl/>
+        </w:rPr>
+        <w:t>/ת</w:t>
+      </w:r>
+      <w:r>
+        <w:rPr>
+          <w:rFonts w:ascii="Arial" w:hAnsi="Arial" w:cs="Arial"/>
+          <w:color w:val="222222"/>
+          <w:sz w:val="21"/>
+          <w:szCs w:val="21"/>
+          <w:shd w:val="clear" w:color="auto" w:fill="FFFFFF"/>
+          <w:rtl/>
+        </w:rPr>
+        <w:t xml:space="preserve"> על ל</w:t>
+      </w:r>
+      <w:r>
+        <w:rPr>
+          <w:rFonts w:ascii="Arial" w:hAnsi="Arial" w:cs="Arial" w:hint="cs"/>
+          <w:color w:val="222222"/>
+          <w:sz w:val="21"/>
+          <w:szCs w:val="21"/>
+          <w:shd w:val="clear" w:color="auto" w:fill="FFFFFF"/>
+          <w:rtl/>
+        </w:rPr>
         <w:t>כפתור</w:t>
       </w:r>
       <w:r>
@@ -580,7 +668,53 @@
           <w:shd w:val="clear" w:color="auto" w:fill="FFFFFF"/>
           <w:rtl/>
         </w:rPr>
-        <w:t xml:space="preserve"> שלא הופיע ברצף, או כאשר הוא מצליח לחזור ע</w:t>
+        <w:t xml:space="preserve"> שלא הופיע ברצף, או כאשר הוא</w:t>
+      </w:r>
+      <w:r>
+        <w:rPr>
+          <w:rFonts w:ascii="Arial" w:hAnsi="Arial" w:cs="Arial" w:hint="cs"/>
+          <w:color w:val="222222"/>
+          <w:sz w:val="21"/>
+          <w:szCs w:val="21"/>
+          <w:shd w:val="clear" w:color="auto" w:fill="FFFFFF"/>
+          <w:rtl/>
+        </w:rPr>
+        <w:t>/היא</w:t>
+      </w:r>
+      <w:r>
+        <w:rPr>
+          <w:rFonts w:ascii="Arial" w:hAnsi="Arial" w:cs="Arial"/>
+          <w:color w:val="222222"/>
+          <w:sz w:val="21"/>
+          <w:szCs w:val="21"/>
+          <w:shd w:val="clear" w:color="auto" w:fill="FFFFFF"/>
+          <w:rtl/>
+        </w:rPr>
+        <w:t xml:space="preserve"> מצליח</w:t>
+      </w:r>
+      <w:r>
+        <w:rPr>
+          <w:rFonts w:ascii="Arial" w:hAnsi="Arial" w:cs="Arial" w:hint="cs"/>
+          <w:color w:val="222222"/>
+          <w:sz w:val="21"/>
+          <w:szCs w:val="21"/>
+          <w:shd w:val="clear" w:color="auto" w:fill="FFFFFF"/>
+          <w:rtl/>
+        </w:rPr>
+        <w:t>/ה</w:t>
+      </w:r>
+      <w:bookmarkStart w:id="0" w:name="_GoBack"/>
+      <w:bookmarkEnd w:id="0"/>
+      <w:r>
+        <w:rPr>
+          <w:rFonts w:ascii="Arial" w:hAnsi="Arial" w:cs="Arial"/>
+          <w:color w:val="222222"/>
+          <w:sz w:val="21"/>
+          <w:szCs w:val="21"/>
+          <w:shd w:val="clear" w:color="auto" w:fill="FFFFFF"/>
+          <w:rtl/>
+        </w:rPr>
+        <w:t xml:space="preserve"> לחזור ע</w:t>
       </w:r>
       <w:r>
         <w:rPr>
@@ -633,20 +767,8 @@
           <w:u w:val="single"/>
           <w:rtl/>
         </w:rPr>
-        <w:t xml:space="preserve">תיאור </w:t>
-      </w:r>
-      <w:proofErr w:type="spellStart"/>
-      <w:r>
-        <w:rPr>
-          <w:rFonts w:hint="cs"/>
-          <w:sz w:val="32"/>
-          <w:szCs w:val="32"/>
-          <w:u w:val="single"/>
-          <w:rtl/>
-        </w:rPr>
-        <w:t>פונקצונליות</w:t>
-      </w:r>
-      <w:proofErr w:type="spellEnd"/>
+        <w:t>תיאור פונקצונליות</w:t>
+      </w:r>
       <w:r>
         <w:rPr>
           <w:rFonts w:hint="cs"/>
@@ -761,21 +883,12 @@
           <w:numId w:val="1"/>
         </w:numPr>
       </w:pPr>
-      <w:proofErr w:type="spellStart"/>
-      <w:r>
-        <w:rPr>
-          <w:rFonts w:hint="cs"/>
-          <w:rtl/>
-        </w:rPr>
-        <w:t>לאפליקצית</w:t>
-      </w:r>
-      <w:proofErr w:type="spellEnd"/>
-      <w:r>
-        <w:rPr>
-          <w:rFonts w:hint="cs"/>
-          <w:rtl/>
-        </w:rPr>
-        <w:t xml:space="preserve"> המשחק היו שני מסכים: מסך משחק (המסך בראשי) ומסך רשימת שיאים.</w:t>
+      <w:r>
+        <w:rPr>
+          <w:rFonts w:hint="cs"/>
+          <w:rtl/>
+        </w:rPr>
+        <w:t>לאפליקצית המשחק היו שני מסכים: מסך משחק (המסך בראשי) ומסך רשימת שיאים.</w:t>
       </w:r>
     </w:p>
     <w:p>
@@ -909,17 +1022,8 @@
           <w:rFonts w:hint="cs"/>
           <w:rtl/>
         </w:rPr>
-        <w:t>/</w:t>
-      </w:r>
-      <w:proofErr w:type="spellStart"/>
-      <w:r>
-        <w:rPr>
-          <w:rFonts w:hint="cs"/>
-          <w:rtl/>
-        </w:rPr>
-        <w:t>ית</w:t>
-      </w:r>
-      <w:proofErr w:type="spellEnd"/>
+        <w:t>/ית</w:t>
+      </w:r>
       <w:r>
         <w:rPr>
           <w:rFonts w:hint="cs"/>
@@ -946,23 +1050,7 @@
           <w:rFonts w:hint="cs"/>
           <w:rtl/>
         </w:rPr>
-        <w:t xml:space="preserve"> אחרי שהחלון קפץ לשחקן/</w:t>
-      </w:r>
-      <w:proofErr w:type="spellStart"/>
-      <w:r>
-        <w:rPr>
-          <w:rFonts w:hint="cs"/>
-          <w:rtl/>
-        </w:rPr>
-        <w:t>ית</w:t>
-      </w:r>
-      <w:proofErr w:type="spellEnd"/>
-      <w:r>
-        <w:rPr>
-          <w:rFonts w:hint="cs"/>
-          <w:rtl/>
-        </w:rPr>
-        <w:t xml:space="preserve"> יש את אש האפשרות לכתוב את שמו/ה וללחוץ אישור וכך למושר את השיא ברשימת השיאים ולאחר מכאן עוברים למסך הרשימה</w:t>
+        <w:t xml:space="preserve"> אחרי שהחלון קפץ לשחקן/ית יש את אש האפשרות לכתוב את שמו/ה וללחוץ אישור וכך למושר את השיא ברשימת השיאים ולאחר מכאן עוברים למסך הרשימה</w:t>
       </w:r>
       <w:r>
         <w:rPr>
@@ -1029,23 +1117,7 @@
           <w:rFonts w:hint="cs"/>
           <w:rtl/>
         </w:rPr>
-        <w:t xml:space="preserve"> חדש מוודאים שכל הפרמטרים </w:t>
-      </w:r>
-      <w:proofErr w:type="spellStart"/>
-      <w:r>
-        <w:rPr>
-          <w:rFonts w:hint="cs"/>
-          <w:rtl/>
-        </w:rPr>
-        <w:t>הרלוונטים</w:t>
-      </w:r>
-      <w:proofErr w:type="spellEnd"/>
-      <w:r>
-        <w:rPr>
-          <w:rFonts w:hint="cs"/>
-          <w:rtl/>
-        </w:rPr>
-        <w:t xml:space="preserve"> מאותחלים לפני שמתחילים את הרצף הראשון. </w:t>
+        <w:t xml:space="preserve"> חדש מוודאים שכל הפרמטרים הרלוונטים מאותחלים לפני שמתחילים את הרצף הראשון. </w:t>
       </w:r>
       <w:r>
         <w:rPr>
@@ -1098,17 +1170,8 @@
           <w:rFonts w:hint="cs"/>
           <w:rtl/>
         </w:rPr>
-        <w:t>/</w:t>
-      </w:r>
-      <w:proofErr w:type="spellStart"/>
-      <w:r>
-        <w:rPr>
-          <w:rFonts w:hint="cs"/>
-          <w:rtl/>
-        </w:rPr>
-        <w:t>ית</w:t>
-      </w:r>
-      <w:proofErr w:type="spellEnd"/>
+        <w:t>/ית</w:t>
+      </w:r>
       <w:r>
         <w:rPr>
           <w:rFonts w:hint="cs"/>
@@ -1151,17 +1214,8 @@
           <w:rFonts w:hint="cs"/>
           <w:rtl/>
         </w:rPr>
-        <w:t>/</w:t>
-      </w:r>
-      <w:proofErr w:type="spellStart"/>
-      <w:r>
-        <w:rPr>
-          <w:rFonts w:hint="cs"/>
-          <w:rtl/>
-        </w:rPr>
-        <w:t>ית</w:t>
-      </w:r>
-      <w:proofErr w:type="spellEnd"/>
+        <w:t>/ית</w:t>
+      </w:r>
       <w:r>
         <w:rPr>
           <w:rFonts w:hint="cs"/>
@@ -1174,17 +1228,8 @@
           <w:rFonts w:hint="cs"/>
           <w:rtl/>
         </w:rPr>
-        <w:t>/</w:t>
-      </w:r>
-      <w:proofErr w:type="spellStart"/>
-      <w:r>
-        <w:rPr>
-          <w:rFonts w:hint="cs"/>
-          <w:rtl/>
-        </w:rPr>
-        <w:t>ית</w:t>
-      </w:r>
-      <w:proofErr w:type="spellEnd"/>
+        <w:t>/ית</w:t>
+      </w:r>
       <w:r>
         <w:rPr>
           <w:rFonts w:hint="cs"/>
@@ -1213,17 +1258,8 @@
           <w:rFonts w:hint="cs"/>
           <w:rtl/>
         </w:rPr>
-        <w:t>/</w:t>
-      </w:r>
-      <w:proofErr w:type="spellStart"/>
-      <w:r>
-        <w:rPr>
-          <w:rFonts w:hint="cs"/>
-          <w:rtl/>
-        </w:rPr>
-        <w:t>ית</w:t>
-      </w:r>
-      <w:proofErr w:type="spellEnd"/>
+        <w:t>/ית</w:t>
+      </w:r>
       <w:r>
         <w:rPr>
           <w:rFonts w:hint="cs"/>
@@ -1346,23 +1382,7 @@
           <w:rFonts w:hint="cs"/>
           <w:rtl/>
         </w:rPr>
-        <w:t xml:space="preserve">כאשר מנסים להכניס שיא חדש לרשימה מלאה דורסים מהשיאים </w:t>
-      </w:r>
-      <w:proofErr w:type="spellStart"/>
-      <w:r>
-        <w:rPr>
-          <w:rFonts w:hint="cs"/>
-          <w:rtl/>
-        </w:rPr>
-        <w:t>הכיימים</w:t>
-      </w:r>
-      <w:proofErr w:type="spellEnd"/>
-      <w:r>
-        <w:rPr>
-          <w:rFonts w:hint="cs"/>
-          <w:rtl/>
-        </w:rPr>
-        <w:t xml:space="preserve"> בכפוף לחוקים בסעיפים 16 ו17.</w:t>
+        <w:t>כאשר מנסים להכניס שיא חדש לרשימה מלאה דורסים מהשיאים הכיימים בכפוף לחוקים בסעיפים 16 ו17.</w:t>
       </w:r>
     </w:p>
     <w:p>
@@ -1381,32 +1401,7 @@
           <w:rFonts w:hint="cs"/>
           <w:rtl/>
         </w:rPr>
-        <w:t xml:space="preserve">יהיה אפשר לחזור למסך הראשי על ידי לחיצה על כפתור חזור של מסך </w:t>
-      </w:r>
-      <w:proofErr w:type="spellStart"/>
-      <w:r>
-        <w:rPr>
-          <w:rFonts w:hint="cs"/>
-          <w:rtl/>
-        </w:rPr>
-        <w:t>רשימית</w:t>
-      </w:r>
-      <w:proofErr w:type="spellEnd"/>
-      <w:r>
-        <w:rPr>
-          <w:rFonts w:hint="cs"/>
-          <w:rtl/>
-        </w:rPr>
-        <w:t xml:space="preserve"> השיאים או של הטלפון.</w:t>
-      </w:r>
-      <w:bookmarkStart w:id="0" w:name="_GoBack"/>
-      <w:bookmarkEnd w:id="0"/>
-      <w:r>
-        <w:rPr>
-          <w:rFonts w:hint="cs"/>
-          <w:rtl/>
-        </w:rPr>
-        <w:t xml:space="preserve"> </w:t>
+        <w:t xml:space="preserve">יהיה אפשר לחזור למסך הראשי על ידי לחיצה על כפתור חזור של מסך רשימית השיאים או של הטלפון. </w:t>
       </w:r>
     </w:p>
     <w:p>
@@ -2294,7 +2289,7 @@
 </file>
 
 <file path=customXml/itemProps1.xml><?xml version="1.0" encoding="utf-8"?>
-<ds:datastoreItem xmlns:ds="http://schemas.openxmlformats.org/officeDocument/2006/customXml" ds:itemID="{40B42322-2F0C-40D1-884C-6C361BEF00F5}">
+<ds:datastoreItem xmlns:ds="http://schemas.openxmlformats.org/officeDocument/2006/customXml" ds:itemID="{23938DC9-87F3-4B0F-8490-C960B0A9E717}">
   <ds:schemaRefs>
     <ds:schemaRef ds:uri="http://schemas.openxmlformats.org/officeDocument/2006/bibliography"/>
   </ds:schemaRefs>

</xml_diff>

<commit_message>
workimg on class diagram 12 finish
</commit_message>
<xml_diff>
--- a/Projectes/finish cors project/סיפור לקוח מחשק סיימון.docx
+++ b/Projectes/finish cors project/סיפור לקוח מחשק סיימון.docx
@@ -162,8 +162,9 @@
           <w:shd w:val="clear" w:color="auto" w:fill="FFFFFF"/>
           <w:rtl/>
         </w:rPr>
-        <w:t>במסך הראשי יופיעו ארבע כפתורי המשחק (אדום,ירוק,כחול וצהוב) ותפריט עליון שבוא י</w:t>
-      </w:r>
+        <w:t>במסך הראשי יופיעו ארבע כפתורי המשחק (</w:t>
+      </w:r>
+      <w:proofErr w:type="spellStart"/>
       <w:r>
         <w:rPr>
           <w:rFonts w:asciiTheme="minorBidi" w:hAnsiTheme="minorBidi" w:hint="cs"/>
@@ -171,8 +172,9 @@
           <w:shd w:val="clear" w:color="auto" w:fill="FFFFFF"/>
           <w:rtl/>
         </w:rPr>
-        <w:t>ש את האופציות "להתחיל משחק חדש"</w:t>
-      </w:r>
+        <w:t>אדום,ירוק,כחול</w:t>
+      </w:r>
+      <w:proofErr w:type="spellEnd"/>
       <w:r>
         <w:rPr>
           <w:rFonts w:asciiTheme="minorBidi" w:hAnsiTheme="minorBidi" w:hint="cs"/>
@@ -180,7 +182,7 @@
           <w:shd w:val="clear" w:color="auto" w:fill="FFFFFF"/>
           <w:rtl/>
         </w:rPr>
-        <w:t xml:space="preserve">. </w:t>
+        <w:t xml:space="preserve"> וצהוב) ותפריט עליון שבוא י</w:t>
       </w:r>
       <w:r>
         <w:rPr>
@@ -189,7 +191,7 @@
           <w:shd w:val="clear" w:color="auto" w:fill="FFFFFF"/>
           <w:rtl/>
         </w:rPr>
-        <w:t xml:space="preserve">אפשר להתחיל משחק חדש </w:t>
+        <w:t>ש את האופציות "להתחיל משחק חדש"</w:t>
       </w:r>
       <w:r>
         <w:rPr>
@@ -198,7 +200,7 @@
           <w:shd w:val="clear" w:color="auto" w:fill="FFFFFF"/>
           <w:rtl/>
         </w:rPr>
-        <w:t>ב</w:t>
+        <w:t xml:space="preserve">. </w:t>
       </w:r>
       <w:r>
         <w:rPr>
@@ -207,7 +209,7 @@
           <w:shd w:val="clear" w:color="auto" w:fill="FFFFFF"/>
           <w:rtl/>
         </w:rPr>
-        <w:t xml:space="preserve">כל </w:t>
+        <w:t xml:space="preserve">אפשר להתחיל משחק חדש </w:t>
       </w:r>
       <w:r>
         <w:rPr>
@@ -216,7 +218,7 @@
           <w:shd w:val="clear" w:color="auto" w:fill="FFFFFF"/>
           <w:rtl/>
         </w:rPr>
-        <w:t>זמן ש</w:t>
+        <w:t>ב</w:t>
       </w:r>
       <w:r>
         <w:rPr>
@@ -225,7 +227,7 @@
           <w:shd w:val="clear" w:color="auto" w:fill="FFFFFF"/>
           <w:rtl/>
         </w:rPr>
-        <w:t xml:space="preserve">אין </w:t>
+        <w:t xml:space="preserve">כל </w:t>
       </w:r>
       <w:r>
         <w:rPr>
@@ -234,7 +236,7 @@
           <w:shd w:val="clear" w:color="auto" w:fill="FFFFFF"/>
           <w:rtl/>
         </w:rPr>
-        <w:t>מחשק</w:t>
+        <w:t>זמן ש</w:t>
       </w:r>
       <w:r>
         <w:rPr>
@@ -243,7 +245,7 @@
           <w:shd w:val="clear" w:color="auto" w:fill="FFFFFF"/>
           <w:rtl/>
         </w:rPr>
-        <w:t xml:space="preserve"> אחר שרץ</w:t>
+        <w:t xml:space="preserve">אין </w:t>
       </w:r>
       <w:r>
         <w:rPr>
@@ -252,6 +254,24 @@
           <w:shd w:val="clear" w:color="auto" w:fill="FFFFFF"/>
           <w:rtl/>
         </w:rPr>
+        <w:t>מחשק</w:t>
+      </w:r>
+      <w:r>
+        <w:rPr>
+          <w:rFonts w:asciiTheme="minorBidi" w:hAnsiTheme="minorBidi" w:hint="cs"/>
+          <w:color w:val="222222"/>
+          <w:shd w:val="clear" w:color="auto" w:fill="FFFFFF"/>
+          <w:rtl/>
+        </w:rPr>
+        <w:t xml:space="preserve"> אחר שרץ</w:t>
+      </w:r>
+      <w:r>
+        <w:rPr>
+          <w:rFonts w:asciiTheme="minorBidi" w:hAnsiTheme="minorBidi" w:hint="cs"/>
+          <w:color w:val="222222"/>
+          <w:shd w:val="clear" w:color="auto" w:fill="FFFFFF"/>
+          <w:rtl/>
+        </w:rPr>
         <w:t>.</w:t>
       </w:r>
     </w:p>
@@ -430,8 +450,9 @@
           <w:shd w:val="clear" w:color="auto" w:fill="FFFFFF"/>
           <w:rtl/>
         </w:rPr>
-        <w:t xml:space="preserve"> השחקן/ית צריך/ה ללחוץ על הכפתור שהואר קודם, כאשר בכל סיב</w:t>
-      </w:r>
+        <w:t xml:space="preserve"> השחקן/</w:t>
+      </w:r>
+      <w:proofErr w:type="spellStart"/>
       <w:r>
         <w:rPr>
           <w:rFonts w:asciiTheme="minorBidi" w:hAnsiTheme="minorBidi"/>
@@ -439,6 +460,25 @@
           <w:shd w:val="clear" w:color="auto" w:fill="FFFFFF"/>
           <w:rtl/>
         </w:rPr>
+        <w:t>ית</w:t>
+      </w:r>
+      <w:proofErr w:type="spellEnd"/>
+      <w:r>
+        <w:rPr>
+          <w:rFonts w:asciiTheme="minorBidi" w:hAnsiTheme="minorBidi"/>
+          <w:color w:val="222222"/>
+          <w:shd w:val="clear" w:color="auto" w:fill="FFFFFF"/>
+          <w:rtl/>
+        </w:rPr>
+        <w:t xml:space="preserve"> צריך/ה ללחוץ על הכפתור שהואר קודם, כאשר בכל סיב</w:t>
+      </w:r>
+      <w:r>
+        <w:rPr>
+          <w:rFonts w:asciiTheme="minorBidi" w:hAnsiTheme="minorBidi"/>
+          <w:color w:val="222222"/>
+          <w:shd w:val="clear" w:color="auto" w:fill="FFFFFF"/>
+          <w:rtl/>
+        </w:rPr>
         <w:t xml:space="preserve">וב </w:t>
       </w:r>
       <w:r>
@@ -511,7 +551,27 @@
           <w:shd w:val="clear" w:color="auto" w:fill="FFFFFF"/>
           <w:rtl/>
         </w:rPr>
-        <w:t>המשחק מסתיים כאשר השחקן/ית טועה ולוחץ/ת על לכפתור שלא הופיע ברצף, או כאשר הוא/היא מצליח/ה לחזור על הרצף הארוך ביותר שהוגדר למשחק</w:t>
+        <w:t>המשחק מסתיים כאשר השחקן/</w:t>
+      </w:r>
+      <w:proofErr w:type="spellStart"/>
+      <w:r>
+        <w:rPr>
+          <w:rFonts w:asciiTheme="minorBidi" w:hAnsiTheme="minorBidi"/>
+          <w:color w:val="222222"/>
+          <w:shd w:val="clear" w:color="auto" w:fill="FFFFFF"/>
+          <w:rtl/>
+        </w:rPr>
+        <w:t>ית</w:t>
+      </w:r>
+      <w:proofErr w:type="spellEnd"/>
+      <w:r>
+        <w:rPr>
+          <w:rFonts w:asciiTheme="minorBidi" w:hAnsiTheme="minorBidi"/>
+          <w:color w:val="222222"/>
+          <w:shd w:val="clear" w:color="auto" w:fill="FFFFFF"/>
+          <w:rtl/>
+        </w:rPr>
+        <w:t xml:space="preserve"> טועה ולוחץ/ת על לכפתור שלא הופיע ברצף, או כאשר הוא/היא מצליח/ה לחזור על הרצף הארוך ביותר שהוגדר למשחק</w:t>
       </w:r>
       <w:r>
         <w:rPr>
@@ -547,7 +607,27 @@
           <w:shd w:val="clear" w:color="auto" w:fill="FFFFFF"/>
           <w:rtl/>
         </w:rPr>
-        <w:t>טוסט שבוא רשום הרצף הכי גבוה שעליו הגיעה השחקן/ית.</w:t>
+        <w:t>טוסט שבוא רשום הרצף הכי גבוה שעליו הגיעה השחקן/</w:t>
+      </w:r>
+      <w:proofErr w:type="spellStart"/>
+      <w:r>
+        <w:rPr>
+          <w:rFonts w:asciiTheme="minorBidi" w:hAnsiTheme="minorBidi" w:hint="cs"/>
+          <w:color w:val="222222"/>
+          <w:shd w:val="clear" w:color="auto" w:fill="FFFFFF"/>
+          <w:rtl/>
+        </w:rPr>
+        <w:t>ית</w:t>
+      </w:r>
+      <w:proofErr w:type="spellEnd"/>
+      <w:r>
+        <w:rPr>
+          <w:rFonts w:asciiTheme="minorBidi" w:hAnsiTheme="minorBidi" w:hint="cs"/>
+          <w:color w:val="222222"/>
+          <w:shd w:val="clear" w:color="auto" w:fill="FFFFFF"/>
+          <w:rtl/>
+        </w:rPr>
+        <w:t>.</w:t>
       </w:r>
       <w:r>
         <w:rPr>
@@ -586,8 +666,9 @@
           <w:rtl/>
         </w:rPr>
         <w:lastRenderedPageBreak/>
-        <w:t>תיאור פונקצונליות</w:t>
-      </w:r>
+        <w:t xml:space="preserve">תיאור </w:t>
+      </w:r>
+      <w:proofErr w:type="spellStart"/>
       <w:r>
         <w:rPr>
           <w:rFonts w:hint="cs"/>
@@ -596,6 +677,17 @@
           <w:u w:val="single"/>
           <w:rtl/>
         </w:rPr>
+        <w:t>פונקצונליות</w:t>
+      </w:r>
+      <w:proofErr w:type="spellEnd"/>
+      <w:r>
+        <w:rPr>
+          <w:rFonts w:hint="cs"/>
+          <w:sz w:val="32"/>
+          <w:szCs w:val="32"/>
+          <w:u w:val="single"/>
+          <w:rtl/>
+        </w:rPr>
         <w:t xml:space="preserve"> ודרישות</w:t>
       </w:r>
     </w:p>
@@ -716,12 +808,21 @@
           <w:numId w:val="1"/>
         </w:numPr>
       </w:pPr>
-      <w:r>
-        <w:rPr>
-          <w:rFonts w:hint="cs"/>
-          <w:rtl/>
-        </w:rPr>
-        <w:t xml:space="preserve">לאפליקצית המשחק </w:t>
+      <w:proofErr w:type="spellStart"/>
+      <w:r>
+        <w:rPr>
+          <w:rFonts w:hint="cs"/>
+          <w:rtl/>
+        </w:rPr>
+        <w:t>לאפליקצית</w:t>
+      </w:r>
+      <w:proofErr w:type="spellEnd"/>
+      <w:r>
+        <w:rPr>
+          <w:rFonts w:hint="cs"/>
+          <w:rtl/>
+        </w:rPr>
+        <w:t xml:space="preserve"> המשחק </w:t>
       </w:r>
       <w:r>
         <w:rPr>
@@ -855,8 +956,17 @@
           <w:rFonts w:hint="cs"/>
           <w:rtl/>
         </w:rPr>
-        <w:t>/ית</w:t>
-      </w:r>
+        <w:t>/</w:t>
+      </w:r>
+      <w:proofErr w:type="spellStart"/>
+      <w:r>
+        <w:rPr>
+          <w:rFonts w:hint="cs"/>
+          <w:rtl/>
+        </w:rPr>
+        <w:t>ית</w:t>
+      </w:r>
+      <w:proofErr w:type="spellEnd"/>
       <w:r>
         <w:rPr>
           <w:rFonts w:hint="cs"/>
@@ -890,7 +1000,23 @@
           <w:rFonts w:hint="cs"/>
           <w:rtl/>
         </w:rPr>
-        <w:t xml:space="preserve">קופץ טוסט שבו רשום הרצף הכי גבוה שעליו הגיע/ה השחקן/ית </w:t>
+        <w:t>קופץ טוסט שבו רשום הרצף הכי גבוה שעליו הגיע/ה השחקן/</w:t>
+      </w:r>
+      <w:proofErr w:type="spellStart"/>
+      <w:r>
+        <w:rPr>
+          <w:rFonts w:hint="cs"/>
+          <w:rtl/>
+        </w:rPr>
+        <w:t>ית</w:t>
+      </w:r>
+      <w:proofErr w:type="spellEnd"/>
+      <w:r>
+        <w:rPr>
+          <w:rFonts w:hint="cs"/>
+          <w:rtl/>
+        </w:rPr>
+        <w:t xml:space="preserve"> </w:t>
       </w:r>
     </w:p>
     <w:p>
@@ -950,7 +1076,23 @@
           <w:rFonts w:hint="cs"/>
           <w:rtl/>
         </w:rPr>
-        <w:t xml:space="preserve"> חדש מוודאים שכל הפרמטרים הרלוונטים מאותחלים לפני שמתחילים את הרצף הראשון. </w:t>
+        <w:t xml:space="preserve"> חדש מוודאים שכל הפרמטרים </w:t>
+      </w:r>
+      <w:proofErr w:type="spellStart"/>
+      <w:r>
+        <w:rPr>
+          <w:rFonts w:hint="cs"/>
+          <w:rtl/>
+        </w:rPr>
+        <w:t>הרלוונטים</w:t>
+      </w:r>
+      <w:proofErr w:type="spellEnd"/>
+      <w:r>
+        <w:rPr>
+          <w:rFonts w:hint="cs"/>
+          <w:rtl/>
+        </w:rPr>
+        <w:t xml:space="preserve"> מאותחלים לפני שמתחילים את הרצף הראשון. </w:t>
       </w:r>
       <w:r>
         <w:rPr>
@@ -1003,8 +1145,17 @@
           <w:rFonts w:hint="cs"/>
           <w:rtl/>
         </w:rPr>
-        <w:t>/ית</w:t>
-      </w:r>
+        <w:t>/</w:t>
+      </w:r>
+      <w:proofErr w:type="spellStart"/>
+      <w:r>
+        <w:rPr>
+          <w:rFonts w:hint="cs"/>
+          <w:rtl/>
+        </w:rPr>
+        <w:t>ית</w:t>
+      </w:r>
+      <w:proofErr w:type="spellEnd"/>
       <w:r>
         <w:rPr>
           <w:rFonts w:hint="cs"/>
@@ -1117,8 +1268,17 @@
           <w:rFonts w:hint="cs"/>
           <w:rtl/>
         </w:rPr>
-        <w:t>/ית</w:t>
-      </w:r>
+        <w:t>/</w:t>
+      </w:r>
+      <w:proofErr w:type="spellStart"/>
+      <w:r>
+        <w:rPr>
+          <w:rFonts w:hint="cs"/>
+          <w:rtl/>
+        </w:rPr>
+        <w:t>ית</w:t>
+      </w:r>
+      <w:proofErr w:type="spellEnd"/>
       <w:r>
         <w:rPr>
           <w:rFonts w:hint="cs"/>
@@ -1161,8 +1321,17 @@
           <w:rFonts w:hint="cs"/>
           <w:rtl/>
         </w:rPr>
-        <w:t>/ית</w:t>
-      </w:r>
+        <w:t>/</w:t>
+      </w:r>
+      <w:proofErr w:type="spellStart"/>
+      <w:r>
+        <w:rPr>
+          <w:rFonts w:hint="cs"/>
+          <w:rtl/>
+        </w:rPr>
+        <w:t>ית</w:t>
+      </w:r>
+      <w:proofErr w:type="spellEnd"/>
       <w:r>
         <w:rPr>
           <w:rFonts w:hint="cs"/>
@@ -1353,7 +1522,23 @@
           <w:rFonts w:hint="cs"/>
           <w:rtl/>
         </w:rPr>
-        <w:t>מאתחלים את המשתנה "האם_משחק_רץ" לשקר.</w:t>
+        <w:t>מאתחלים את המשתנה "</w:t>
+      </w:r>
+      <w:proofErr w:type="spellStart"/>
+      <w:r>
+        <w:rPr>
+          <w:rFonts w:hint="cs"/>
+          <w:rtl/>
+        </w:rPr>
+        <w:t>האם_משחק_רץ</w:t>
+      </w:r>
+      <w:proofErr w:type="spellEnd"/>
+      <w:r>
+        <w:rPr>
+          <w:rFonts w:hint="cs"/>
+          <w:rtl/>
+        </w:rPr>
+        <w:t>" לשקר.</w:t>
       </w:r>
     </w:p>
     <w:p>
@@ -1660,7 +1845,23 @@
           <w:rFonts w:hint="cs"/>
           <w:rtl/>
         </w:rPr>
-        <w:t xml:space="preserve"> את הערך של "האם_משחק_רץ" לאמת</w:t>
+        <w:t xml:space="preserve"> את הערך של "</w:t>
+      </w:r>
+      <w:proofErr w:type="spellStart"/>
+      <w:r>
+        <w:rPr>
+          <w:rFonts w:hint="cs"/>
+          <w:rtl/>
+        </w:rPr>
+        <w:t>האם_משחק_רץ</w:t>
+      </w:r>
+      <w:proofErr w:type="spellEnd"/>
+      <w:r>
+        <w:rPr>
+          <w:rFonts w:hint="cs"/>
+          <w:rtl/>
+        </w:rPr>
+        <w:t>" לאמת</w:t>
       </w:r>
     </w:p>
     <w:p>
@@ -1677,6 +1878,36 @@
           <w:rtl/>
         </w:rPr>
         <w:t>מפעיל את מקרה ג'</w:t>
+      </w:r>
+      <w:r>
+        <w:rPr>
+          <w:rFonts w:hint="cs"/>
+          <w:rtl/>
+        </w:rPr>
+        <w:t xml:space="preserve"> (</w:t>
+      </w:r>
+      <w:r>
+        <w:rPr>
+          <w:rFonts w:hint="cs"/>
+          <w:rtl/>
+        </w:rPr>
+        <w:t>מ</w:t>
+      </w:r>
+      <w:bookmarkStart w:id="0" w:name="_GoBack"/>
+      <w:bookmarkEnd w:id="0"/>
+      <w:r>
+        <w:rPr>
+          <w:rFonts w:hint="cs"/>
+          <w:rtl/>
+        </w:rPr>
+        <w:t>חזור החיים של המשחק</w:t>
+      </w:r>
+      <w:r>
+        <w:rPr>
+          <w:rFonts w:hint="cs"/>
+          <w:rtl/>
+        </w:rPr>
+        <w:t>)</w:t>
       </w:r>
     </w:p>
     <w:p>
@@ -1959,7 +2190,23 @@
           <w:rFonts w:hint="cs"/>
           <w:rtl/>
         </w:rPr>
-        <w:t xml:space="preserve"> השחקן/ית)</w:t>
+        <w:t xml:space="preserve"> השחקן/</w:t>
+      </w:r>
+      <w:proofErr w:type="spellStart"/>
+      <w:r>
+        <w:rPr>
+          <w:rFonts w:hint="cs"/>
+          <w:rtl/>
+        </w:rPr>
+        <w:t>ית</w:t>
+      </w:r>
+      <w:proofErr w:type="spellEnd"/>
+      <w:r>
+        <w:rPr>
+          <w:rFonts w:hint="cs"/>
+          <w:rtl/>
+        </w:rPr>
+        <w:t>)</w:t>
       </w:r>
       <w:r>
         <w:rPr>
@@ -2333,7 +2580,39 @@
           <w:rFonts w:hint="cs"/>
           <w:rtl/>
         </w:rPr>
-        <w:t>מפעיל מטודת ראנדום כדאי לבחור אינדס של כפתור מערך הכפתורים</w:t>
+        <w:t xml:space="preserve">מפעיל מטודת </w:t>
+      </w:r>
+      <w:proofErr w:type="spellStart"/>
+      <w:r>
+        <w:rPr>
+          <w:rFonts w:hint="cs"/>
+          <w:rtl/>
+        </w:rPr>
+        <w:t>ראנדום</w:t>
+      </w:r>
+      <w:proofErr w:type="spellEnd"/>
+      <w:r>
+        <w:rPr>
+          <w:rFonts w:hint="cs"/>
+          <w:rtl/>
+        </w:rPr>
+        <w:t xml:space="preserve"> כדאי לבחור </w:t>
+      </w:r>
+      <w:proofErr w:type="spellStart"/>
+      <w:r>
+        <w:rPr>
+          <w:rFonts w:hint="cs"/>
+          <w:rtl/>
+        </w:rPr>
+        <w:t>אינדס</w:t>
+      </w:r>
+      <w:proofErr w:type="spellEnd"/>
+      <w:r>
+        <w:rPr>
+          <w:rFonts w:hint="cs"/>
+          <w:rtl/>
+        </w:rPr>
+        <w:t xml:space="preserve"> של כפתור מערך הכפתורים</w:t>
       </w:r>
     </w:p>
     <w:p>
@@ -2439,21 +2718,7 @@
           <w:rFonts w:hint="cs"/>
           <w:rtl/>
         </w:rPr>
-        <w:t>' (</w:t>
-      </w:r>
-      <w:r>
-        <w:rPr>
-          <w:rFonts w:hint="cs"/>
-          <w:rtl/>
-        </w:rPr>
-        <w:t>מחזור החיים של המשחק</w:t>
-      </w:r>
-      <w:r>
-        <w:rPr>
-          <w:rFonts w:hint="cs"/>
-          <w:rtl/>
-        </w:rPr>
-        <w:t>)</w:t>
+        <w:t>' (מחזור החיים של המשחק)</w:t>
       </w:r>
     </w:p>
     <w:p>
@@ -2558,245 +2823,21 @@
           <w:szCs w:val="32"/>
           <w:rtl/>
         </w:rPr>
-        <w:t xml:space="preserve"> השחקן/ית:</w:t>
-      </w:r>
-    </w:p>
-    <w:p>
-      <w:pPr>
-        <w:pStyle w:val="a3"/>
-        <w:numPr>
-          <w:ilvl w:val="0"/>
-          <w:numId w:val="12"/>
-        </w:numPr>
-      </w:pPr>
-      <w:r>
-        <w:rPr>
-          <w:rFonts w:hint="cs"/>
-          <w:rtl/>
-        </w:rPr>
-        <w:t>מופעל על ידי מ</w:t>
-      </w:r>
-      <w:r>
-        <w:rPr>
-          <w:rFonts w:hint="cs"/>
-          <w:rtl/>
-        </w:rPr>
-        <w:t>קרה ג'</w:t>
-      </w:r>
-      <w:r>
-        <w:rPr>
-          <w:rFonts w:hint="cs"/>
-          <w:rtl/>
-        </w:rPr>
-        <w:t xml:space="preserve"> (</w:t>
-      </w:r>
-      <w:r>
-        <w:rPr>
-          <w:rFonts w:hint="cs"/>
-          <w:rtl/>
-        </w:rPr>
-        <w:t>מחזור החיים של המשחק</w:t>
-      </w:r>
-      <w:r>
-        <w:rPr>
-          <w:rFonts w:hint="cs"/>
-          <w:rtl/>
-        </w:rPr>
-        <w:t>)</w:t>
-      </w:r>
-    </w:p>
-    <w:p>
-      <w:pPr>
-        <w:pStyle w:val="a3"/>
-        <w:numPr>
-          <w:ilvl w:val="0"/>
-          <w:numId w:val="12"/>
-        </w:numPr>
-      </w:pPr>
-      <w:r>
-        <w:rPr>
-          <w:rFonts w:hint="cs"/>
-          <w:rtl/>
-        </w:rPr>
-        <w:t xml:space="preserve">המשחק מזהה </w:t>
-      </w:r>
-      <w:r>
-        <w:rPr>
-          <w:rFonts w:hint="cs"/>
-          <w:rtl/>
-        </w:rPr>
-        <w:t>לח</w:t>
-      </w:r>
-      <w:r>
-        <w:rPr>
-          <w:rFonts w:hint="cs"/>
-          <w:rtl/>
-        </w:rPr>
-        <w:t>יצה</w:t>
-      </w:r>
-      <w:r>
-        <w:rPr>
-          <w:rFonts w:hint="cs"/>
-          <w:rtl/>
-        </w:rPr>
-        <w:t xml:space="preserve"> על כפתור</w:t>
-      </w:r>
-    </w:p>
-    <w:p>
-      <w:pPr>
-        <w:pStyle w:val="a3"/>
-        <w:numPr>
-          <w:ilvl w:val="0"/>
-          <w:numId w:val="12"/>
-        </w:numPr>
-      </w:pPr>
-      <w:r>
-        <w:rPr>
-          <w:rFonts w:hint="cs"/>
-          <w:rtl/>
-        </w:rPr>
-        <w:t>אחרי הלחיצה בודקים איזה כפתור נלחץ</w:t>
-      </w:r>
-    </w:p>
-    <w:p>
-      <w:pPr>
-        <w:pStyle w:val="a3"/>
-        <w:numPr>
-          <w:ilvl w:val="0"/>
-          <w:numId w:val="12"/>
-        </w:numPr>
-      </w:pPr>
-      <w:r>
-        <w:rPr>
-          <w:rFonts w:hint="cs"/>
-          <w:rtl/>
-        </w:rPr>
-        <w:t xml:space="preserve">מפעילים את מקרה ח' </w:t>
-      </w:r>
-      <w:r>
-        <w:rPr>
-          <w:rFonts w:hint="cs"/>
-          <w:rtl/>
-        </w:rPr>
-        <w:t xml:space="preserve">(ניגון כפתור) </w:t>
-      </w:r>
-      <w:r>
-        <w:rPr>
-          <w:rFonts w:hint="cs"/>
-          <w:rtl/>
-        </w:rPr>
-        <w:t>של הכפתור הרלוונטי</w:t>
-      </w:r>
-    </w:p>
-    <w:p>
-      <w:pPr>
-        <w:pStyle w:val="a3"/>
-        <w:numPr>
-          <w:ilvl w:val="0"/>
-          <w:numId w:val="12"/>
-        </w:numPr>
-      </w:pPr>
-      <w:r>
-        <w:rPr>
-          <w:rFonts w:hint="cs"/>
-          <w:rtl/>
-        </w:rPr>
-        <w:t>מפעיל את מקרה ז' (השווה בין כפתור השחקן/ית לכפתור ברצף):</w:t>
-      </w:r>
-    </w:p>
-    <w:p>
-      <w:pPr>
-        <w:pStyle w:val="a3"/>
-        <w:numPr>
-          <w:ilvl w:val="1"/>
-          <w:numId w:val="12"/>
-        </w:numPr>
-      </w:pPr>
-      <w:r>
-        <w:rPr>
-          <w:rFonts w:hint="cs"/>
-          <w:rtl/>
-        </w:rPr>
-        <w:t>אם מקרה ז' מחזיר תש</w:t>
-      </w:r>
-      <w:r>
-        <w:rPr>
-          <w:rFonts w:hint="cs"/>
-          <w:rtl/>
-        </w:rPr>
-        <w:t xml:space="preserve">ובה שלילית מפעילים את מקרה </w:t>
-      </w:r>
-      <w:r>
-        <w:rPr>
-          <w:rFonts w:hint="cs"/>
-          <w:rtl/>
-        </w:rPr>
-        <w:t>ט</w:t>
-      </w:r>
-      <w:r>
-        <w:rPr>
-          <w:rFonts w:hint="cs"/>
-          <w:rtl/>
-        </w:rPr>
-        <w:t>' (סיום משחק)</w:t>
-      </w:r>
-    </w:p>
-    <w:p>
-      <w:pPr>
-        <w:pStyle w:val="a3"/>
-        <w:numPr>
-          <w:ilvl w:val="1"/>
-          <w:numId w:val="12"/>
-        </w:numPr>
-      </w:pPr>
-      <w:r>
-        <w:rPr>
-          <w:rFonts w:hint="cs"/>
-          <w:rtl/>
-        </w:rPr>
-        <w:t xml:space="preserve">אם המקרה מחזיר תשובה </w:t>
-      </w:r>
-      <w:r>
-        <w:rPr>
-          <w:rFonts w:hint="cs"/>
-          <w:rtl/>
-        </w:rPr>
-        <w:t>חיובית ממשיכים אלה</w:t>
-      </w:r>
-    </w:p>
-    <w:p>
-      <w:pPr>
-        <w:pStyle w:val="a3"/>
-        <w:numPr>
-          <w:ilvl w:val="0"/>
-          <w:numId w:val="12"/>
-        </w:numPr>
-      </w:pPr>
-      <w:r>
-        <w:rPr>
-          <w:rFonts w:hint="cs"/>
-          <w:rtl/>
-        </w:rPr>
-        <w:t>חוזר למקרה האב</w:t>
-      </w:r>
-    </w:p>
-    <w:p>
-      <w:pPr>
-        <w:rPr>
-          <w:rtl/>
-        </w:rPr>
-      </w:pPr>
-    </w:p>
-    <w:p>
-      <w:pPr>
-        <w:rPr>
+        <w:t xml:space="preserve"> השחקן/</w:t>
+      </w:r>
+      <w:proofErr w:type="spellStart"/>
+      <w:r>
+        <w:rPr>
+          <w:rFonts w:hint="cs"/>
           <w:b/>
           <w:bCs/>
           <w:sz w:val="32"/>
           <w:szCs w:val="32"/>
           <w:rtl/>
         </w:rPr>
-      </w:pPr>
+        <w:t>ית</w:t>
+      </w:r>
+      <w:proofErr w:type="spellEnd"/>
       <w:r>
         <w:rPr>
           <w:rFonts w:hint="cs"/>
@@ -2806,19 +2847,247 @@
           <w:szCs w:val="32"/>
           <w:rtl/>
         </w:rPr>
-        <w:t>ז</w:t>
-      </w:r>
-      <w:r>
-        <w:rPr>
-          <w:rFonts w:hint="cs"/>
+        <w:t>:</w:t>
+      </w:r>
+    </w:p>
+    <w:p>
+      <w:pPr>
+        <w:pStyle w:val="a3"/>
+        <w:numPr>
+          <w:ilvl w:val="0"/>
+          <w:numId w:val="12"/>
+        </w:numPr>
+      </w:pPr>
+      <w:r>
+        <w:rPr>
+          <w:rFonts w:hint="cs"/>
+          <w:rtl/>
+        </w:rPr>
+        <w:t>מופעל על ידי מ</w:t>
+      </w:r>
+      <w:r>
+        <w:rPr>
+          <w:rFonts w:hint="cs"/>
+          <w:rtl/>
+        </w:rPr>
+        <w:t>קרה ג'</w:t>
+      </w:r>
+      <w:r>
+        <w:rPr>
+          <w:rFonts w:hint="cs"/>
+          <w:rtl/>
+        </w:rPr>
+        <w:t xml:space="preserve"> (מחזור החיים של המשחק)</w:t>
+      </w:r>
+    </w:p>
+    <w:p>
+      <w:pPr>
+        <w:pStyle w:val="a3"/>
+        <w:numPr>
+          <w:ilvl w:val="0"/>
+          <w:numId w:val="12"/>
+        </w:numPr>
+      </w:pPr>
+      <w:r>
+        <w:rPr>
+          <w:rFonts w:hint="cs"/>
+          <w:rtl/>
+        </w:rPr>
+        <w:t xml:space="preserve">המשחק מזהה </w:t>
+      </w:r>
+      <w:r>
+        <w:rPr>
+          <w:rFonts w:hint="cs"/>
+          <w:rtl/>
+        </w:rPr>
+        <w:t>לח</w:t>
+      </w:r>
+      <w:r>
+        <w:rPr>
+          <w:rFonts w:hint="cs"/>
+          <w:rtl/>
+        </w:rPr>
+        <w:t>יצה</w:t>
+      </w:r>
+      <w:r>
+        <w:rPr>
+          <w:rFonts w:hint="cs"/>
+          <w:rtl/>
+        </w:rPr>
+        <w:t xml:space="preserve"> על כפתור</w:t>
+      </w:r>
+    </w:p>
+    <w:p>
+      <w:pPr>
+        <w:pStyle w:val="a3"/>
+        <w:numPr>
+          <w:ilvl w:val="0"/>
+          <w:numId w:val="12"/>
+        </w:numPr>
+      </w:pPr>
+      <w:r>
+        <w:rPr>
+          <w:rFonts w:hint="cs"/>
+          <w:rtl/>
+        </w:rPr>
+        <w:t>אחרי הלחיצה בודקים איזה כפתור נלחץ</w:t>
+      </w:r>
+    </w:p>
+    <w:p>
+      <w:pPr>
+        <w:pStyle w:val="a3"/>
+        <w:numPr>
+          <w:ilvl w:val="0"/>
+          <w:numId w:val="12"/>
+        </w:numPr>
+      </w:pPr>
+      <w:r>
+        <w:rPr>
+          <w:rFonts w:hint="cs"/>
+          <w:rtl/>
+        </w:rPr>
+        <w:t xml:space="preserve">מפעילים את מקרה ח' </w:t>
+      </w:r>
+      <w:r>
+        <w:rPr>
+          <w:rFonts w:hint="cs"/>
+          <w:rtl/>
+        </w:rPr>
+        <w:t xml:space="preserve">(ניגון כפתור) </w:t>
+      </w:r>
+      <w:r>
+        <w:rPr>
+          <w:rFonts w:hint="cs"/>
+          <w:rtl/>
+        </w:rPr>
+        <w:t>של הכפתור הרלוונטי</w:t>
+      </w:r>
+    </w:p>
+    <w:p>
+      <w:pPr>
+        <w:pStyle w:val="a3"/>
+        <w:numPr>
+          <w:ilvl w:val="0"/>
+          <w:numId w:val="12"/>
+        </w:numPr>
+      </w:pPr>
+      <w:r>
+        <w:rPr>
+          <w:rFonts w:hint="cs"/>
+          <w:rtl/>
+        </w:rPr>
+        <w:t>מפעיל את מקרה ז' (השווה בין כפתור השחקן/</w:t>
+      </w:r>
+      <w:proofErr w:type="spellStart"/>
+      <w:r>
+        <w:rPr>
+          <w:rFonts w:hint="cs"/>
+          <w:rtl/>
+        </w:rPr>
+        <w:t>ית</w:t>
+      </w:r>
+      <w:proofErr w:type="spellEnd"/>
+      <w:r>
+        <w:rPr>
+          <w:rFonts w:hint="cs"/>
+          <w:rtl/>
+        </w:rPr>
+        <w:t xml:space="preserve"> לכפתור ברצף):</w:t>
+      </w:r>
+    </w:p>
+    <w:p>
+      <w:pPr>
+        <w:pStyle w:val="a3"/>
+        <w:numPr>
+          <w:ilvl w:val="1"/>
+          <w:numId w:val="12"/>
+        </w:numPr>
+      </w:pPr>
+      <w:r>
+        <w:rPr>
+          <w:rFonts w:hint="cs"/>
+          <w:rtl/>
+        </w:rPr>
+        <w:t>אם מקרה ז' מחזיר תש</w:t>
+      </w:r>
+      <w:r>
+        <w:rPr>
+          <w:rFonts w:hint="cs"/>
+          <w:rtl/>
+        </w:rPr>
+        <w:t xml:space="preserve">ובה שלילית מפעילים את מקרה </w:t>
+      </w:r>
+      <w:r>
+        <w:rPr>
+          <w:rFonts w:hint="cs"/>
+          <w:rtl/>
+        </w:rPr>
+        <w:t>ט</w:t>
+      </w:r>
+      <w:r>
+        <w:rPr>
+          <w:rFonts w:hint="cs"/>
+          <w:rtl/>
+        </w:rPr>
+        <w:t>' (סיום משחק)</w:t>
+      </w:r>
+    </w:p>
+    <w:p>
+      <w:pPr>
+        <w:pStyle w:val="a3"/>
+        <w:numPr>
+          <w:ilvl w:val="1"/>
+          <w:numId w:val="12"/>
+        </w:numPr>
+      </w:pPr>
+      <w:r>
+        <w:rPr>
+          <w:rFonts w:hint="cs"/>
+          <w:rtl/>
+        </w:rPr>
+        <w:t xml:space="preserve">אם המקרה מחזיר תשובה </w:t>
+      </w:r>
+      <w:r>
+        <w:rPr>
+          <w:rFonts w:hint="cs"/>
+          <w:rtl/>
+        </w:rPr>
+        <w:t>חיובית ממשיכים אלה</w:t>
+      </w:r>
+    </w:p>
+    <w:p>
+      <w:pPr>
+        <w:pStyle w:val="a3"/>
+        <w:numPr>
+          <w:ilvl w:val="0"/>
+          <w:numId w:val="12"/>
+        </w:numPr>
+      </w:pPr>
+      <w:r>
+        <w:rPr>
+          <w:rFonts w:hint="cs"/>
+          <w:rtl/>
+        </w:rPr>
+        <w:t>חוזר למקרה האב</w:t>
+      </w:r>
+    </w:p>
+    <w:p>
+      <w:pPr>
+        <w:rPr>
+          <w:rtl/>
+        </w:rPr>
+      </w:pPr>
+    </w:p>
+    <w:p>
+      <w:pPr>
+        <w:rPr>
           <w:b/>
           <w:bCs/>
           <w:sz w:val="32"/>
           <w:szCs w:val="32"/>
           <w:rtl/>
         </w:rPr>
-        <w:t xml:space="preserve">. </w:t>
-      </w:r>
+      </w:pPr>
       <w:r>
         <w:rPr>
           <w:rFonts w:hint="cs"/>
@@ -2828,7 +3097,7 @@
           <w:szCs w:val="32"/>
           <w:rtl/>
         </w:rPr>
-        <w:t>השווה בין כפתור השחקן/ית לכפתור ברצף</w:t>
+        <w:t>ז</w:t>
       </w:r>
       <w:r>
         <w:rPr>
@@ -2839,6 +3108,52 @@
           <w:szCs w:val="32"/>
           <w:rtl/>
         </w:rPr>
+        <w:t xml:space="preserve">. </w:t>
+      </w:r>
+      <w:r>
+        <w:rPr>
+          <w:rFonts w:hint="cs"/>
+          <w:b/>
+          <w:bCs/>
+          <w:sz w:val="32"/>
+          <w:szCs w:val="32"/>
+          <w:rtl/>
+        </w:rPr>
+        <w:t>השווה בין כפתור השחקן/</w:t>
+      </w:r>
+      <w:proofErr w:type="spellStart"/>
+      <w:r>
+        <w:rPr>
+          <w:rFonts w:hint="cs"/>
+          <w:b/>
+          <w:bCs/>
+          <w:sz w:val="32"/>
+          <w:szCs w:val="32"/>
+          <w:rtl/>
+        </w:rPr>
+        <w:t>ית</w:t>
+      </w:r>
+      <w:proofErr w:type="spellEnd"/>
+      <w:r>
+        <w:rPr>
+          <w:rFonts w:hint="cs"/>
+          <w:b/>
+          <w:bCs/>
+          <w:sz w:val="32"/>
+          <w:szCs w:val="32"/>
+          <w:rtl/>
+        </w:rPr>
+        <w:t xml:space="preserve"> לכפתור ברצף</w:t>
+      </w:r>
+      <w:r>
+        <w:rPr>
+          <w:rFonts w:hint="cs"/>
+          <w:b/>
+          <w:bCs/>
+          <w:sz w:val="32"/>
+          <w:szCs w:val="32"/>
+          <w:rtl/>
+        </w:rPr>
         <w:t>:</w:t>
       </w:r>
     </w:p>
@@ -2862,8 +3177,17 @@
           <w:rFonts w:hint="cs"/>
           <w:rtl/>
         </w:rPr>
-        <w:t>ניהול תור השחקן/ית</w:t>
-      </w:r>
+        <w:t>ניהול תור השחקן/</w:t>
+      </w:r>
+      <w:proofErr w:type="spellStart"/>
+      <w:r>
+        <w:rPr>
+          <w:rFonts w:hint="cs"/>
+          <w:rtl/>
+        </w:rPr>
+        <w:t>ית</w:t>
+      </w:r>
+      <w:proofErr w:type="spellEnd"/>
       <w:r>
         <w:rPr>
           <w:rFonts w:hint="cs"/>
@@ -2963,10 +3287,17 @@
           <w:rFonts w:hint="cs"/>
           <w:rtl/>
         </w:rPr>
-        <w:t>(ניגון רצף של השחקן/ית</w:t>
-      </w:r>
-      <w:bookmarkStart w:id="0" w:name="_GoBack"/>
-      <w:bookmarkEnd w:id="0"/>
+        <w:t>(ניגון רצף של השחקן/</w:t>
+      </w:r>
+      <w:proofErr w:type="spellStart"/>
+      <w:r>
+        <w:rPr>
+          <w:rFonts w:hint="cs"/>
+          <w:rtl/>
+        </w:rPr>
+        <w:t>ית</w:t>
+      </w:r>
+      <w:proofErr w:type="spellEnd"/>
       <w:r>
         <w:rPr>
           <w:rFonts w:hint="cs"/>
@@ -2986,15 +3317,17 @@
           <w:rFonts w:hint="cs"/>
           <w:rtl/>
         </w:rPr>
-        <w:t>(</w:t>
-      </w:r>
-      <w:r>
-        <w:rPr>
-          <w:rFonts w:hint="cs"/>
-          <w:rtl/>
-        </w:rPr>
-        <w:t>ניהול תור השחקן/ית</w:t>
-      </w:r>
+        <w:t>(ניהול תור השחקן/</w:t>
+      </w:r>
+      <w:proofErr w:type="spellStart"/>
+      <w:r>
+        <w:rPr>
+          <w:rFonts w:hint="cs"/>
+          <w:rtl/>
+        </w:rPr>
+        <w:t>ית</w:t>
+      </w:r>
+      <w:proofErr w:type="spellEnd"/>
       <w:r>
         <w:rPr>
           <w:rFonts w:hint="cs"/>
@@ -3071,7 +3404,23 @@
           <w:rFonts w:hint="cs"/>
           <w:rtl/>
         </w:rPr>
-        <w:t>משנה את הצבע של הכפתור לגירסה הבהירה שלו</w:t>
+        <w:t xml:space="preserve">משנה את הצבע של הכפתור </w:t>
+      </w:r>
+      <w:proofErr w:type="spellStart"/>
+      <w:r>
+        <w:rPr>
+          <w:rFonts w:hint="cs"/>
+          <w:rtl/>
+        </w:rPr>
+        <w:t>לגירסה</w:t>
+      </w:r>
+      <w:proofErr w:type="spellEnd"/>
+      <w:r>
+        <w:rPr>
+          <w:rFonts w:hint="cs"/>
+          <w:rtl/>
+        </w:rPr>
+        <w:t xml:space="preserve"> הבהירה שלו</w:t>
       </w:r>
     </w:p>
     <w:p>
@@ -3266,21 +3615,7 @@
           <w:rFonts w:hint="cs"/>
           <w:rtl/>
         </w:rPr>
-        <w:t>(</w:t>
-      </w:r>
-      <w:r>
-        <w:rPr>
-          <w:rFonts w:hint="cs"/>
-          <w:rtl/>
-        </w:rPr>
-        <w:t>מחזור החיים של המשחק</w:t>
-      </w:r>
-      <w:r>
-        <w:rPr>
-          <w:rFonts w:hint="cs"/>
-          <w:rtl/>
-        </w:rPr>
-        <w:t xml:space="preserve">) </w:t>
+        <w:t xml:space="preserve">(מחזור החיים של המשחק) </w:t>
       </w:r>
       <w:r>
         <w:rPr>
@@ -3308,15 +3643,17 @@
           <w:rFonts w:hint="cs"/>
           <w:rtl/>
         </w:rPr>
-        <w:t>(</w:t>
-      </w:r>
-      <w:r>
-        <w:rPr>
-          <w:rFonts w:hint="cs"/>
-          <w:rtl/>
-        </w:rPr>
-        <w:t>ניהול תור השחקן/ית</w:t>
-      </w:r>
+        <w:t>(ניהול תור השחקן/</w:t>
+      </w:r>
+      <w:proofErr w:type="spellStart"/>
+      <w:r>
+        <w:rPr>
+          <w:rFonts w:hint="cs"/>
+          <w:rtl/>
+        </w:rPr>
+        <w:t>ית</w:t>
+      </w:r>
+      <w:proofErr w:type="spellEnd"/>
       <w:r>
         <w:rPr>
           <w:rFonts w:hint="cs"/>
@@ -3359,8 +3696,17 @@
           <w:rFonts w:hint="cs"/>
           <w:rtl/>
         </w:rPr>
-        <w:t>שחקן/ית</w:t>
-      </w:r>
+        <w:t>שחקן/</w:t>
+      </w:r>
+      <w:proofErr w:type="spellStart"/>
+      <w:r>
+        <w:rPr>
+          <w:rFonts w:hint="cs"/>
+          <w:rtl/>
+        </w:rPr>
+        <w:t>ית</w:t>
+      </w:r>
+      <w:proofErr w:type="spellEnd"/>
       <w:r>
         <w:rPr>
           <w:rFonts w:hint="cs"/>
@@ -3382,7 +3728,23 @@
           <w:rFonts w:hint="cs"/>
           <w:rtl/>
         </w:rPr>
-        <w:t>משנים את ערך המשתנה "אם_משחק_רץ" לשקר</w:t>
+        <w:t>משנים את ערך המשתנה "</w:t>
+      </w:r>
+      <w:proofErr w:type="spellStart"/>
+      <w:r>
+        <w:rPr>
+          <w:rFonts w:hint="cs"/>
+          <w:rtl/>
+        </w:rPr>
+        <w:t>אם_משחק_רץ</w:t>
+      </w:r>
+      <w:proofErr w:type="spellEnd"/>
+      <w:r>
+        <w:rPr>
+          <w:rFonts w:hint="cs"/>
+          <w:rtl/>
+        </w:rPr>
+        <w:t>" לשקר</w:t>
       </w:r>
     </w:p>
     <w:p>
@@ -3398,8 +3760,17 @@
           <w:rFonts w:hint="cs"/>
           <w:rtl/>
         </w:rPr>
-        <w:t>המקרה הזה מתסיים</w:t>
-      </w:r>
+        <w:t xml:space="preserve">המקרה הזה </w:t>
+      </w:r>
+      <w:proofErr w:type="spellStart"/>
+      <w:r>
+        <w:rPr>
+          <w:rFonts w:hint="cs"/>
+          <w:rtl/>
+        </w:rPr>
+        <w:t>מתסיים</w:t>
+      </w:r>
+      <w:proofErr w:type="spellEnd"/>
     </w:p>
     <w:p>
       <w:pPr>
@@ -5921,7 +6292,7 @@
 </file>
 
 <file path=customXml/itemProps1.xml><?xml version="1.0" encoding="utf-8"?>
-<ds:datastoreItem xmlns:ds="http://schemas.openxmlformats.org/officeDocument/2006/customXml" ds:itemID="{ADFB7376-A5E8-445F-A128-6DE15404EB67}">
+<ds:datastoreItem xmlns:ds="http://schemas.openxmlformats.org/officeDocument/2006/customXml" ds:itemID="{2C69EB3B-8DF7-404F-8B2C-5E27BB71BE9F}">
   <ds:schemaRefs>
     <ds:schemaRef ds:uri="http://schemas.openxmlformats.org/officeDocument/2006/bibliography"/>
   </ds:schemaRefs>

</xml_diff>

<commit_message>
working on code 14
</commit_message>
<xml_diff>
--- a/Projectes/finish cors project/סיפור לקוח מחשק סיימון.docx
+++ b/Projectes/finish cors project/סיפור לקוח מחשק סיימון.docx
@@ -286,15 +286,6 @@
       </w:pPr>
       <w:r>
         <w:rPr>
-          <w:rFonts w:asciiTheme="minorBidi" w:hAnsiTheme="minorBidi" w:hint="cs"/>
-          <w:color w:val="222222"/>
-          <w:shd w:val="clear" w:color="auto" w:fill="FFFFFF"/>
-          <w:rtl/>
-        </w:rPr>
-        <w:t xml:space="preserve">במתחילת משחק קופצים שלוש טוסטים שסופרים שלוש שניות לתחילת הרצף הראשון. </w:t>
-      </w:r>
-      <w:r>
-        <w:rPr>
           <w:rFonts w:asciiTheme="minorBidi" w:hAnsiTheme="minorBidi"/>
           <w:color w:val="222222"/>
           <w:shd w:val="clear" w:color="auto" w:fill="FFFFFF"/>
@@ -747,57 +738,6 @@
           <w:rtl/>
         </w:rPr>
         <w:t xml:space="preserve"> </w:t>
-      </w:r>
-    </w:p>
-    <w:p>
-      <w:pPr>
-        <w:pStyle w:val="a3"/>
-        <w:numPr>
-          <w:ilvl w:val="0"/>
-          <w:numId w:val="1"/>
-        </w:numPr>
-      </w:pPr>
-      <w:r>
-        <w:rPr>
-          <w:rFonts w:hint="cs"/>
-          <w:rtl/>
-        </w:rPr>
-        <w:t>אחרי לחיצה על "להתחיל משחק</w:t>
-      </w:r>
-      <w:r>
-        <w:rPr>
-          <w:rFonts w:hint="cs"/>
-          <w:rtl/>
-        </w:rPr>
-        <w:t xml:space="preserve"> חדש</w:t>
-      </w:r>
-      <w:r>
-        <w:rPr>
-          <w:rFonts w:hint="cs"/>
-          <w:rtl/>
-        </w:rPr>
-        <w:t xml:space="preserve">" </w:t>
-      </w:r>
-      <w:r>
-        <w:rPr>
-          <w:rFonts w:hint="cs"/>
-          <w:rtl/>
-        </w:rPr>
-        <w:t xml:space="preserve">יופיעו שלוש טוסטים </w:t>
-      </w:r>
-      <w:r>
-        <w:rPr>
-          <w:rFonts w:hint="cs"/>
-          <w:rtl/>
-        </w:rPr>
-        <w:t>שי</w:t>
-      </w:r>
-      <w:r>
-        <w:rPr>
-          <w:rFonts w:hint="cs"/>
-          <w:rtl/>
-        </w:rPr>
-        <w:t>ספרו שלוש שניות להתחלת משחק</w:t>
       </w:r>
     </w:p>
     <w:p>
@@ -1817,12 +1757,37 @@
           <w:numId w:val="2"/>
         </w:numPr>
       </w:pPr>
-      <w:r>
-        <w:rPr>
-          <w:rFonts w:hint="cs"/>
-          <w:rtl/>
-        </w:rPr>
-        <w:t>מקפיצים שלוש טוסטים שכל אחד סופר שניה למשך 3 שניות</w:t>
+      <w:bookmarkStart w:id="0" w:name="_GoBack"/>
+      <w:bookmarkEnd w:id="0"/>
+      <w:r>
+        <w:rPr>
+          <w:rFonts w:hint="cs"/>
+          <w:rtl/>
+        </w:rPr>
+        <w:t>משנים</w:t>
+      </w:r>
+      <w:r>
+        <w:rPr>
+          <w:rFonts w:hint="cs"/>
+          <w:rtl/>
+        </w:rPr>
+        <w:t xml:space="preserve"> את הערך של "</w:t>
+      </w:r>
+      <w:proofErr w:type="spellStart"/>
+      <w:r>
+        <w:rPr>
+          <w:rFonts w:hint="cs"/>
+          <w:rtl/>
+        </w:rPr>
+        <w:t>האם_משחק_רץ</w:t>
+      </w:r>
+      <w:proofErr w:type="spellEnd"/>
+      <w:r>
+        <w:rPr>
+          <w:rFonts w:hint="cs"/>
+          <w:rtl/>
+        </w:rPr>
+        <w:t>" לאמת</w:t>
       </w:r>
     </w:p>
     <w:p>
@@ -1838,45 +1803,6 @@
           <w:rFonts w:hint="cs"/>
           <w:rtl/>
         </w:rPr>
-        <w:t>משנים</w:t>
-      </w:r>
-      <w:r>
-        <w:rPr>
-          <w:rFonts w:hint="cs"/>
-          <w:rtl/>
-        </w:rPr>
-        <w:t xml:space="preserve"> את הערך של "</w:t>
-      </w:r>
-      <w:proofErr w:type="spellStart"/>
-      <w:r>
-        <w:rPr>
-          <w:rFonts w:hint="cs"/>
-          <w:rtl/>
-        </w:rPr>
-        <w:t>האם_משחק_רץ</w:t>
-      </w:r>
-      <w:proofErr w:type="spellEnd"/>
-      <w:r>
-        <w:rPr>
-          <w:rFonts w:hint="cs"/>
-          <w:rtl/>
-        </w:rPr>
-        <w:t>" לאמת</w:t>
-      </w:r>
-    </w:p>
-    <w:p>
-      <w:pPr>
-        <w:pStyle w:val="a3"/>
-        <w:numPr>
-          <w:ilvl w:val="0"/>
-          <w:numId w:val="2"/>
-        </w:numPr>
-      </w:pPr>
-      <w:r>
-        <w:rPr>
-          <w:rFonts w:hint="cs"/>
-          <w:rtl/>
-        </w:rPr>
         <w:t>מפעיל את מקרה ג'</w:t>
       </w:r>
       <w:r>
@@ -1891,16 +1817,7 @@
           <w:rFonts w:hint="cs"/>
           <w:rtl/>
         </w:rPr>
-        <w:t>מ</w:t>
-      </w:r>
-      <w:bookmarkStart w:id="0" w:name="_GoBack"/>
-      <w:bookmarkEnd w:id="0"/>
-      <w:r>
-        <w:rPr>
-          <w:rFonts w:hint="cs"/>
-          <w:rtl/>
-        </w:rPr>
-        <w:t>חזור החיים של המשחק</w:t>
+        <w:t>מחזור החיים של המשחק</w:t>
       </w:r>
       <w:r>
         <w:rPr>
@@ -2393,7 +2310,6 @@
           <w:rFonts w:hint="cs"/>
           <w:rtl/>
         </w:rPr>
-        <w:lastRenderedPageBreak/>
         <w:t xml:space="preserve">אם כן מפעילים את מקרה </w:t>
       </w:r>
       <w:r>
@@ -2424,6 +2340,7 @@
           <w:rFonts w:hint="cs"/>
           <w:rtl/>
         </w:rPr>
+        <w:lastRenderedPageBreak/>
         <w:t>המקרה הזה מסתיים</w:t>
       </w:r>
     </w:p>
@@ -3436,7 +3353,6 @@
           <w:rFonts w:hint="cs"/>
           <w:rtl/>
         </w:rPr>
-        <w:lastRenderedPageBreak/>
         <w:t>מחכ</w:t>
       </w:r>
       <w:r>
@@ -3460,6 +3376,7 @@
           <w:rFonts w:hint="cs"/>
           <w:rtl/>
         </w:rPr>
+        <w:lastRenderedPageBreak/>
         <w:t xml:space="preserve">עוצר את הנגן </w:t>
       </w:r>
     </w:p>
@@ -6292,7 +6209,7 @@
 </file>
 
 <file path=customXml/itemProps1.xml><?xml version="1.0" encoding="utf-8"?>
-<ds:datastoreItem xmlns:ds="http://schemas.openxmlformats.org/officeDocument/2006/customXml" ds:itemID="{2C69EB3B-8DF7-404F-8B2C-5E27BB71BE9F}">
+<ds:datastoreItem xmlns:ds="http://schemas.openxmlformats.org/officeDocument/2006/customXml" ds:itemID="{911649A1-C214-4C86-AF80-B7EA89352B0D}">
   <ds:schemaRefs>
     <ds:schemaRef ds:uri="http://schemas.openxmlformats.org/officeDocument/2006/bibliography"/>
   </ds:schemaRefs>

</xml_diff>